<commit_message>
changed formulation of the problem
</commit_message>
<xml_diff>
--- a/asd/lab2/Киричено Владислав(ІП-12) Лабораторна с АСД номер2 .docx
+++ b/asd/lab2/Киричено Владислав(ІП-12) Лабораторна с АСД номер2 .docx
@@ -1618,10 +1618,54 @@
       <w:r>
         <w:rPr>
           <w:rFonts w:hint="default" w:eastAsia="SimSun" w:cs="Times New Roman"/>
+          <w:b w:val="0"/>
+          <w:bCs w:val="0"/>
           <w:sz w:val="28"/>
           <w:szCs w:val="28"/>
           <w:lang w:val="ru-RU"/>
         </w:rPr>
+        <w:t>Задана координата</w:t>
+      </w:r>
+      <w:r>
+        <w:rPr>
+          <w:rFonts w:hint="default" w:eastAsia="SimSun" w:cs="Times New Roman"/>
+          <w:b w:val="0"/>
+          <w:bCs w:val="0"/>
+          <w:sz w:val="28"/>
+          <w:szCs w:val="28"/>
+          <w:lang w:val="en-US"/>
+        </w:rPr>
+        <w:t xml:space="preserve"> X, </w:t>
+      </w:r>
+      <w:r>
+        <w:rPr>
+          <w:rFonts w:hint="default" w:eastAsia="SimSun" w:cs="Times New Roman"/>
+          <w:b w:val="0"/>
+          <w:bCs w:val="0"/>
+          <w:sz w:val="28"/>
+          <w:szCs w:val="28"/>
+          <w:lang w:val="ru-RU"/>
+        </w:rPr>
+        <w:t xml:space="preserve">обчислити координату </w:t>
+      </w:r>
+      <w:r>
+        <w:rPr>
+          <w:rFonts w:hint="default" w:eastAsia="SimSun" w:cs="Times New Roman"/>
+          <w:b w:val="0"/>
+          <w:bCs w:val="0"/>
+          <w:sz w:val="28"/>
+          <w:szCs w:val="28"/>
+          <w:lang w:val="uk-UA"/>
+        </w:rPr>
+        <w:t xml:space="preserve">У. </w:t>
+      </w:r>
+      <w:r>
+        <w:rPr>
+          <w:rFonts w:hint="default" w:eastAsia="SimSun" w:cs="Times New Roman"/>
+          <w:sz w:val="28"/>
+          <w:szCs w:val="28"/>
+          <w:lang w:val="ru-RU"/>
+        </w:rPr>
         <w:t>Результатом розв</w:t>
       </w:r>
       <w:r>
@@ -1649,7 +1693,18 @@
           <w:szCs w:val="28"/>
           <w:lang w:val="uk-UA"/>
         </w:rPr>
-        <w:t>і є координата У.</w:t>
+        <w:t>і є координата У</w:t>
+      </w:r>
+      <w:bookmarkStart w:id="0" w:name="_GoBack"/>
+      <w:bookmarkEnd w:id="0"/>
+      <w:r>
+        <w:rPr>
+          <w:rFonts w:hint="default" w:eastAsia="SimSun" w:cs="Times New Roman"/>
+          <w:sz w:val="28"/>
+          <w:szCs w:val="28"/>
+          <w:lang w:val="uk-UA"/>
+        </w:rPr>
+        <w:t>(дійсне число).</w:t>
       </w:r>
     </w:p>
     <w:p>
@@ -5732,8 +5787,6 @@
           </wp:inline>
         </w:drawing>
       </w:r>
-      <w:bookmarkStart w:id="0" w:name="_GoBack"/>
-      <w:bookmarkEnd w:id="0"/>
     </w:p>
     <w:p>
       <w:pPr>

</xml_diff>